<commit_message>
added assignments due 7/26
added integrate db and and the usability test results about my audio player webstie
</commit_message>
<xml_diff>
--- a/Usability testing/Sean Farrell usability testing.docx
+++ b/Usability testing/Sean Farrell usability testing.docx
@@ -20,8 +20,16 @@
     <w:p>
       <w:pPr>
         <w:jc w:val="center"/>
+        <w:rPr>
+          <w:b/>
+          <w:bCs/>
+        </w:rPr>
       </w:pPr>
       <w:r>
+        <w:rPr>
+          <w:b/>
+          <w:bCs/>
+        </w:rPr>
         <w:t>Usability Testing</w:t>
       </w:r>
     </w:p>
@@ -72,7 +80,51 @@
         </w:drawing>
       </w:r>
     </w:p>
+    <w:p>
+      <w:r>
+        <w:rPr>
+          <w:noProof/>
+        </w:rPr>
+        <w:lastRenderedPageBreak/>
+        <w:drawing>
+          <wp:inline distT="0" distB="0" distL="0" distR="0" wp14:anchorId="696B803F" wp14:editId="5FD92C03">
+            <wp:extent cx="5943600" cy="3340100"/>
+            <wp:effectExtent l="0" t="0" r="0" b="0"/>
+            <wp:docPr id="1314893266" name="Picture 1" descr="A screenshot of a computer&#10;&#10;AI-generated content may be incorrect."/>
+            <wp:cNvGraphicFramePr>
+              <a:graphicFrameLocks xmlns:a="http://schemas.openxmlformats.org/drawingml/2006/main" noChangeAspect="1"/>
+            </wp:cNvGraphicFramePr>
+            <a:graphic xmlns:a="http://schemas.openxmlformats.org/drawingml/2006/main">
+              <a:graphicData uri="http://schemas.openxmlformats.org/drawingml/2006/picture">
+                <pic:pic xmlns:pic="http://schemas.openxmlformats.org/drawingml/2006/picture">
+                  <pic:nvPicPr>
+                    <pic:cNvPr id="2090555518" name="Picture 1" descr="A screenshot of a computer&#10;&#10;AI-generated content may be incorrect."/>
+                    <pic:cNvPicPr/>
+                  </pic:nvPicPr>
+                  <pic:blipFill>
+                    <a:blip r:embed="rId8"/>
+                    <a:stretch>
+                      <a:fillRect/>
+                    </a:stretch>
+                  </pic:blipFill>
+                  <pic:spPr>
+                    <a:xfrm>
+                      <a:off x="0" y="0"/>
+                      <a:ext cx="5943600" cy="3340100"/>
+                    </a:xfrm>
+                    <a:prstGeom prst="rect">
+                      <a:avLst/>
+                    </a:prstGeom>
+                  </pic:spPr>
+                </pic:pic>
+              </a:graphicData>
+            </a:graphic>
+          </wp:inline>
+        </w:drawing>
+      </w:r>
+    </w:p>
     <w:p/>
+    <w:p/>
     <w:p>
       <w:pPr>
         <w:rPr>
@@ -85,6 +137,31 @@
           <w:b/>
           <w:bCs/>
         </w:rPr>
+        <w:t>Tasks for testing session.</w:t>
+      </w:r>
+    </w:p>
+    <w:p>
+      <w:r>
+        <w:t>Adding segment, removing segment.</w:t>
+      </w:r>
+    </w:p>
+    <w:p>
+      <w:r>
+        <w:t xml:space="preserve">Playing, pausing, reversing, and forwarding in the audio file. </w:t>
+      </w:r>
+    </w:p>
+    <w:p>
+      <w:pPr>
+        <w:rPr>
+          <w:b/>
+          <w:bCs/>
+        </w:rPr>
+      </w:pPr>
+      <w:r>
+        <w:rPr>
+          <w:b/>
+          <w:bCs/>
+        </w:rPr>
         <w:t>Questions for the testing session:</w:t>
       </w:r>
     </w:p>
@@ -112,10 +189,7 @@
     </w:p>
     <w:p>
       <w:r>
-        <w:t>A: Music choice, dark mode. Good contrast of colors for readability</w:t>
-      </w:r>
-      <w:r>
-        <w:t xml:space="preserve">. Likes the hover functionality when the user hovers over buttons. </w:t>
+        <w:t xml:space="preserve">A: Music choice, dark mode. Good contrast of colors for readability. Likes the hover functionality when the user hovers over buttons. </w:t>
       </w:r>
     </w:p>
     <w:p>
@@ -149,22 +223,20 @@
     </w:p>
     <w:p>
       <w:r>
-        <w:t xml:space="preserve">A: </w:t>
-      </w:r>
-      <w:r>
-        <w:t xml:space="preserve">Increase </w:t>
-      </w:r>
-      <w:r>
-        <w:t xml:space="preserve">the </w:t>
-      </w:r>
-      <w:r>
-        <w:t xml:space="preserve">size of the text. </w:t>
-      </w:r>
-      <w:r>
-        <w:t xml:space="preserve"> The segmentation section area is not centered. Tedious to navigate through the audio player using the 5-second skip or rewind buttons.</w:t>
-      </w:r>
-    </w:p>
-    <w:p/>
+        <w:t xml:space="preserve">A: Increase the size of the text.  The segmentation section area is not centered. </w:t>
+      </w:r>
+      <w:proofErr w:type="gramStart"/>
+      <w:r>
+        <w:t>Tedious</w:t>
+      </w:r>
+      <w:proofErr w:type="gramEnd"/>
+      <w:r>
+        <w:t xml:space="preserve"> to navigate through the audio player using the 5-second skip or rewind buttons.</w:t>
+      </w:r>
+      <w:r>
+        <w:br/>
+      </w:r>
+    </w:p>
     <w:p>
       <w:pPr>
         <w:rPr>
@@ -177,62 +249,34 @@
           <w:b/>
           <w:bCs/>
         </w:rPr>
-        <w:t>Tasks for testing session.</w:t>
-      </w:r>
-    </w:p>
-    <w:p>
-      <w:r>
-        <w:t>Adding segment, removing segment.</w:t>
-      </w:r>
-    </w:p>
-    <w:p>
-      <w:r>
+        <w:t>Notes on usability testing session</w:t>
+      </w:r>
+      <w:r>
+        <w:rPr>
+          <w:b/>
+          <w:bCs/>
+        </w:rPr>
+        <w:t xml:space="preserve"> feedback</w:t>
+      </w:r>
+      <w:r>
+        <w:rPr>
+          <w:b/>
+          <w:bCs/>
+        </w:rPr>
+        <w:t>.</w:t>
+      </w:r>
+    </w:p>
+    <w:p>
+      <w:r>
+        <w:t>Buttons for timestamps of different songs should be centered.</w:t>
+      </w:r>
+    </w:p>
+    <w:p>
+      <w:r>
+        <w:rPr>
+          <w:noProof/>
+        </w:rPr>
         <w:lastRenderedPageBreak/>
-        <w:t xml:space="preserve">Playing, pausing, reversing, and forwarding in the audio file. </w:t>
-      </w:r>
-      <w:r>
-        <w:br/>
-      </w:r>
-    </w:p>
-    <w:p>
-      <w:pPr>
-        <w:rPr>
-          <w:b/>
-          <w:bCs/>
-        </w:rPr>
-      </w:pPr>
-      <w:r>
-        <w:rPr>
-          <w:b/>
-          <w:bCs/>
-        </w:rPr>
-        <w:t>Notes on usability testing session</w:t>
-      </w:r>
-      <w:r>
-        <w:rPr>
-          <w:b/>
-          <w:bCs/>
-        </w:rPr>
-        <w:t xml:space="preserve"> feedback</w:t>
-      </w:r>
-      <w:r>
-        <w:rPr>
-          <w:b/>
-          <w:bCs/>
-        </w:rPr>
-        <w:t>.</w:t>
-      </w:r>
-    </w:p>
-    <w:p>
-      <w:r>
-        <w:t>Buttons for timestamps of different songs should be centered.</w:t>
-      </w:r>
-    </w:p>
-    <w:p>
-      <w:r>
-        <w:rPr>
-          <w:noProof/>
-        </w:rPr>
         <w:drawing>
           <wp:inline distT="0" distB="0" distL="0" distR="0" wp14:anchorId="69D97E4F" wp14:editId="727CFB81">
             <wp:extent cx="5943600" cy="3340100"/>
@@ -272,7 +316,21 @@
     </w:p>
     <w:p>
       <w:r>
-        <w:t xml:space="preserve">This text field should be a form element in the website, not </w:t>
+        <w:t xml:space="preserve">This text field </w:t>
+      </w:r>
+      <w:r>
+        <w:t xml:space="preserve">to input the name of the segment </w:t>
+      </w:r>
+      <w:r>
+        <w:t xml:space="preserve">should be a form element </w:t>
+      </w:r>
+      <w:proofErr w:type="gramStart"/>
+      <w:r>
+        <w:t>in</w:t>
+      </w:r>
+      <w:proofErr w:type="gramEnd"/>
+      <w:r>
+        <w:t xml:space="preserve"> the website, not </w:t>
       </w:r>
       <w:r>
         <w:t>a</w:t>
@@ -286,7 +344,19 @@
     </w:p>
     <w:p>
       <w:r>
-        <w:t>Change the segment section and add a segment button to the timestamps.</w:t>
+        <w:t>Change the</w:t>
+      </w:r>
+      <w:r>
+        <w:t xml:space="preserve"> name</w:t>
+      </w:r>
+      <w:r>
+        <w:t xml:space="preserve"> segment section to time</w:t>
+      </w:r>
+      <w:r>
+        <w:t xml:space="preserve"> </w:t>
+      </w:r>
+      <w:r>
+        <w:t>stamps.</w:t>
       </w:r>
     </w:p>
     <w:p>
@@ -299,14 +369,6 @@
         <w:t>Please change</w:t>
       </w:r>
       <w:r>
-        <w:t xml:space="preserve"> the color of the add segment and remove segment buttons so they're not the same color.</w:t>
-      </w:r>
-    </w:p>
-    <w:p>
-      <w:r>
-        <w:t>Please change</w:t>
-      </w:r>
-      <w:r>
         <w:t xml:space="preserve"> the color of the segments to make it higher contrast to make it easier to read</w:t>
       </w:r>
       <w:r>
@@ -321,12 +383,24 @@
         <w:t xml:space="preserve">or </w:t>
       </w:r>
       <w:r>
-        <w:t xml:space="preserve">font smaller so the text doesn’t get cut off. </w:t>
-      </w:r>
-    </w:p>
-    <w:p>
-      <w:r>
-        <w:t xml:space="preserve">Make a timeline bar similar to </w:t>
+        <w:t>font smaller so the text doesn’t get cut off</w:t>
+      </w:r>
+      <w:r>
+        <w:t xml:space="preserve"> for the segment buttons</w:t>
+      </w:r>
+      <w:r>
+        <w:t xml:space="preserve">. </w:t>
+      </w:r>
+    </w:p>
+    <w:p>
+      <w:r>
+        <w:t xml:space="preserve">Make a timeline bar </w:t>
+      </w:r>
+      <w:r>
+        <w:t>like</w:t>
+      </w:r>
+      <w:r>
+        <w:t xml:space="preserve"> </w:t>
       </w:r>
       <w:r>
         <w:t>YouTube's</w:t>
@@ -338,10 +412,202 @@
         <w:t>more straightforward</w:t>
       </w:r>
       <w:r>
-        <w:t xml:space="preserve"> navigation.</w:t>
-      </w:r>
-    </w:p>
-    <w:p/>
+        <w:t xml:space="preserve"> navigation</w:t>
+      </w:r>
+      <w:r>
+        <w:t xml:space="preserve"> for the audio player</w:t>
+      </w:r>
+      <w:r>
+        <w:t>.</w:t>
+      </w:r>
+    </w:p>
+    <w:p>
+      <w:pPr>
+        <w:rPr>
+          <w:b/>
+          <w:bCs/>
+        </w:rPr>
+      </w:pPr>
+      <w:r>
+        <w:rPr>
+          <w:b/>
+          <w:bCs/>
+        </w:rPr>
+        <w:t>Audio player website post usability testing</w:t>
+      </w:r>
+      <w:r>
+        <w:rPr>
+          <w:b/>
+          <w:bCs/>
+        </w:rPr>
+        <w:t>:</w:t>
+      </w:r>
+    </w:p>
+    <w:p>
+      <w:pPr>
+        <w:rPr>
+          <w:b/>
+          <w:bCs/>
+        </w:rPr>
+      </w:pPr>
+      <w:r>
+        <w:rPr>
+          <w:b/>
+          <w:bCs/>
+        </w:rPr>
+        <w:lastRenderedPageBreak/>
+        <w:drawing>
+          <wp:inline distT="0" distB="0" distL="0" distR="0" wp14:anchorId="3426927A" wp14:editId="3AC217CC">
+            <wp:extent cx="5943600" cy="3343275"/>
+            <wp:effectExtent l="0" t="0" r="0" b="9525"/>
+            <wp:docPr id="1454037735" name="Picture 1" descr="A screenshot of a computer&#10;&#10;AI-generated content may be incorrect."/>
+            <wp:cNvGraphicFramePr>
+              <a:graphicFrameLocks xmlns:a="http://schemas.openxmlformats.org/drawingml/2006/main" noChangeAspect="1"/>
+            </wp:cNvGraphicFramePr>
+            <a:graphic xmlns:a="http://schemas.openxmlformats.org/drawingml/2006/main">
+              <a:graphicData uri="http://schemas.openxmlformats.org/drawingml/2006/picture">
+                <pic:pic xmlns:pic="http://schemas.openxmlformats.org/drawingml/2006/picture">
+                  <pic:nvPicPr>
+                    <pic:cNvPr id="1454037735" name="Picture 1" descr="A screenshot of a computer&#10;&#10;AI-generated content may be incorrect."/>
+                    <pic:cNvPicPr/>
+                  </pic:nvPicPr>
+                  <pic:blipFill>
+                    <a:blip r:embed="rId9"/>
+                    <a:stretch>
+                      <a:fillRect/>
+                    </a:stretch>
+                  </pic:blipFill>
+                  <pic:spPr>
+                    <a:xfrm>
+                      <a:off x="0" y="0"/>
+                      <a:ext cx="5943600" cy="3343275"/>
+                    </a:xfrm>
+                    <a:prstGeom prst="rect">
+                      <a:avLst/>
+                    </a:prstGeom>
+                  </pic:spPr>
+                </pic:pic>
+              </a:graphicData>
+            </a:graphic>
+          </wp:inline>
+        </w:drawing>
+      </w:r>
+    </w:p>
+    <w:p>
+      <w:pPr>
+        <w:rPr>
+          <w:b/>
+          <w:bCs/>
+        </w:rPr>
+      </w:pPr>
+      <w:r>
+        <w:rPr>
+          <w:b/>
+          <w:bCs/>
+        </w:rPr>
+        <w:lastRenderedPageBreak/>
+        <w:drawing>
+          <wp:inline distT="0" distB="0" distL="0" distR="0" wp14:anchorId="705FE57A" wp14:editId="6696E6EA">
+            <wp:extent cx="5943600" cy="3343275"/>
+            <wp:effectExtent l="0" t="0" r="0" b="9525"/>
+            <wp:docPr id="503224283" name="Picture 1" descr="A screenshot of a computer&#10;&#10;AI-generated content may be incorrect."/>
+            <wp:cNvGraphicFramePr>
+              <a:graphicFrameLocks xmlns:a="http://schemas.openxmlformats.org/drawingml/2006/main" noChangeAspect="1"/>
+            </wp:cNvGraphicFramePr>
+            <a:graphic xmlns:a="http://schemas.openxmlformats.org/drawingml/2006/main">
+              <a:graphicData uri="http://schemas.openxmlformats.org/drawingml/2006/picture">
+                <pic:pic xmlns:pic="http://schemas.openxmlformats.org/drawingml/2006/picture">
+                  <pic:nvPicPr>
+                    <pic:cNvPr id="503224283" name="Picture 1" descr="A screenshot of a computer&#10;&#10;AI-generated content may be incorrect."/>
+                    <pic:cNvPicPr/>
+                  </pic:nvPicPr>
+                  <pic:blipFill>
+                    <a:blip r:embed="rId10"/>
+                    <a:stretch>
+                      <a:fillRect/>
+                    </a:stretch>
+                  </pic:blipFill>
+                  <pic:spPr>
+                    <a:xfrm>
+                      <a:off x="0" y="0"/>
+                      <a:ext cx="5943600" cy="3343275"/>
+                    </a:xfrm>
+                    <a:prstGeom prst="rect">
+                      <a:avLst/>
+                    </a:prstGeom>
+                  </pic:spPr>
+                </pic:pic>
+              </a:graphicData>
+            </a:graphic>
+          </wp:inline>
+        </w:drawing>
+      </w:r>
+      <w:r>
+        <w:rPr>
+          <w:b/>
+          <w:bCs/>
+        </w:rPr>
+        <w:drawing>
+          <wp:inline distT="0" distB="0" distL="0" distR="0" wp14:anchorId="5DCE7727" wp14:editId="3A103A18">
+            <wp:extent cx="5943600" cy="3343275"/>
+            <wp:effectExtent l="0" t="0" r="0" b="9525"/>
+            <wp:docPr id="1698826644" name="Picture 1" descr="A screenshot of a computer&#10;&#10;AI-generated content may be incorrect."/>
+            <wp:cNvGraphicFramePr>
+              <a:graphicFrameLocks xmlns:a="http://schemas.openxmlformats.org/drawingml/2006/main" noChangeAspect="1"/>
+            </wp:cNvGraphicFramePr>
+            <a:graphic xmlns:a="http://schemas.openxmlformats.org/drawingml/2006/main">
+              <a:graphicData uri="http://schemas.openxmlformats.org/drawingml/2006/picture">
+                <pic:pic xmlns:pic="http://schemas.openxmlformats.org/drawingml/2006/picture">
+                  <pic:nvPicPr>
+                    <pic:cNvPr id="1698826644" name="Picture 1" descr="A screenshot of a computer&#10;&#10;AI-generated content may be incorrect."/>
+                    <pic:cNvPicPr/>
+                  </pic:nvPicPr>
+                  <pic:blipFill>
+                    <a:blip r:embed="rId11"/>
+                    <a:stretch>
+                      <a:fillRect/>
+                    </a:stretch>
+                  </pic:blipFill>
+                  <pic:spPr>
+                    <a:xfrm>
+                      <a:off x="0" y="0"/>
+                      <a:ext cx="5943600" cy="3343275"/>
+                    </a:xfrm>
+                    <a:prstGeom prst="rect">
+                      <a:avLst/>
+                    </a:prstGeom>
+                  </pic:spPr>
+                </pic:pic>
+              </a:graphicData>
+            </a:graphic>
+          </wp:inline>
+        </w:drawing>
+      </w:r>
+    </w:p>
+    <w:p>
+      <w:pPr>
+        <w:rPr>
+          <w:b/>
+          <w:bCs/>
+        </w:rPr>
+      </w:pPr>
+    </w:p>
+    <w:p>
+      <w:pPr>
+        <w:rPr>
+          <w:b/>
+          <w:bCs/>
+        </w:rPr>
+      </w:pPr>
+    </w:p>
+    <w:p>
+      <w:pPr>
+        <w:rPr>
+          <w:b/>
+          <w:bCs/>
+        </w:rPr>
+      </w:pPr>
+    </w:p>
     <w:sectPr>
       <w:pgSz w:w="12240" w:h="15840"/>
       <w:pgMar w:top="1440" w:right="1440" w:bottom="1440" w:left="1440" w:header="720" w:footer="720" w:gutter="0"/>
@@ -1568,12 +1834,11 @@
 </file>
 
 <file path=customXml/item1.xml><?xml version="1.0" encoding="utf-8"?>
-<?mso-contentType ?>
-<FormTemplates xmlns="http://schemas.microsoft.com/sharepoint/v3/contenttype/forms">
-  <Display>DocumentLibraryForm</Display>
-  <Edit>DocumentLibraryForm</Edit>
-  <New>DocumentLibraryForm</New>
-</FormTemplates>
+<p:properties xmlns:p="http://schemas.microsoft.com/office/2006/metadata/properties" xmlns:xsi="http://www.w3.org/2001/XMLSchema-instance" xmlns:pc="http://schemas.microsoft.com/office/infopath/2007/PartnerControls">
+  <documentManagement>
+    <_activity xmlns="94f04f3c-b54f-44f0-8d9c-900ed224865b" xsi:nil="true"/>
+  </documentManagement>
+</p:properties>
 </file>
 
 <file path=customXml/item2.xml><?xml version="1.0" encoding="utf-8"?>
@@ -1766,17 +2031,20 @@
 </file>
 
 <file path=customXml/item3.xml><?xml version="1.0" encoding="utf-8"?>
-<p:properties xmlns:p="http://schemas.microsoft.com/office/2006/metadata/properties" xmlns:xsi="http://www.w3.org/2001/XMLSchema-instance" xmlns:pc="http://schemas.microsoft.com/office/infopath/2007/PartnerControls">
-  <documentManagement>
-    <_activity xmlns="94f04f3c-b54f-44f0-8d9c-900ed224865b" xsi:nil="true"/>
-  </documentManagement>
-</p:properties>
+<?mso-contentType ?>
+<FormTemplates xmlns="http://schemas.microsoft.com/sharepoint/v3/contenttype/forms">
+  <Display>DocumentLibraryForm</Display>
+  <Edit>DocumentLibraryForm</Edit>
+  <New>DocumentLibraryForm</New>
+</FormTemplates>
 </file>
 
 <file path=customXml/itemProps1.xml><?xml version="1.0" encoding="utf-8"?>
-<ds:datastoreItem xmlns:ds="http://schemas.openxmlformats.org/officeDocument/2006/customXml" ds:itemID="{6510ACA6-1AE1-4B02-920A-66B12B374C4B}">
+<ds:datastoreItem xmlns:ds="http://schemas.openxmlformats.org/officeDocument/2006/customXml" ds:itemID="{BB401B6F-E85E-4E79-95B5-76DD84EAB0FB}">
   <ds:schemaRefs>
-    <ds:schemaRef ds:uri="http://schemas.microsoft.com/sharepoint/v3/contenttype/forms"/>
+    <ds:schemaRef ds:uri="http://schemas.microsoft.com/office/2006/metadata/properties"/>
+    <ds:schemaRef ds:uri="http://schemas.microsoft.com/office/infopath/2007/PartnerControls"/>
+    <ds:schemaRef ds:uri="94f04f3c-b54f-44f0-8d9c-900ed224865b"/>
   </ds:schemaRefs>
 </ds:datastoreItem>
 </file>
@@ -1801,18 +2069,9 @@
 </file>
 
 <file path=customXml/itemProps3.xml><?xml version="1.0" encoding="utf-8"?>
-<ds:datastoreItem xmlns:ds="http://schemas.openxmlformats.org/officeDocument/2006/customXml" ds:itemID="{BB401B6F-E85E-4E79-95B5-76DD84EAB0FB}">
+<ds:datastoreItem xmlns:ds="http://schemas.openxmlformats.org/officeDocument/2006/customXml" ds:itemID="{6510ACA6-1AE1-4B02-920A-66B12B374C4B}">
   <ds:schemaRefs>
-    <ds:schemaRef ds:uri="http://www.w3.org/XML/1998/namespace"/>
-    <ds:schemaRef ds:uri="http://schemas.microsoft.com/office/2006/documentManagement/types"/>
-    <ds:schemaRef ds:uri="http://purl.org/dc/terms/"/>
-    <ds:schemaRef ds:uri="e9bfac9d-c477-4323-b898-4ee94ff6ae38"/>
-    <ds:schemaRef ds:uri="http://purl.org/dc/elements/1.1/"/>
-    <ds:schemaRef ds:uri="http://purl.org/dc/dcmitype/"/>
-    <ds:schemaRef ds:uri="http://schemas.microsoft.com/office/infopath/2007/PartnerControls"/>
-    <ds:schemaRef ds:uri="http://schemas.openxmlformats.org/package/2006/metadata/core-properties"/>
-    <ds:schemaRef ds:uri="94f04f3c-b54f-44f0-8d9c-900ed224865b"/>
-    <ds:schemaRef ds:uri="http://schemas.microsoft.com/office/2006/metadata/properties"/>
+    <ds:schemaRef ds:uri="http://schemas.microsoft.com/sharepoint/v3/contenttype/forms"/>
   </ds:schemaRefs>
 </ds:datastoreItem>
 </file>
</xml_diff>